<commit_message>
fixed fis summary tables
</commit_message>
<xml_diff>
--- a/prep/commuication/OHI Hawaii Lessons Learned.docx
+++ b/prep/commuication/OHI Hawaii Lessons Learned.docx
@@ -5,17 +5,16 @@
     <w:p>
       <w:pPr>
         <w:jc w:val="center"/>
+        <w:outlineLvl w:val="0"/>
         <w:rPr>
           <w:rFonts w:ascii="Times New Roman" w:hAnsi="Times New Roman" w:cs="Times New Roman"/>
           <w:b/>
-          <w:lang w:val="haw-US"/>
         </w:rPr>
       </w:pPr>
       <w:r>
         <w:rPr>
           <w:rFonts w:ascii="Times New Roman" w:hAnsi="Times New Roman" w:cs="Times New Roman"/>
           <w:b/>
-          <w:lang w:val="haw-US"/>
         </w:rPr>
         <w:t xml:space="preserve">OHI Hawaii </w:t>
       </w:r>
@@ -23,16 +22,14 @@
         <w:rPr>
           <w:rFonts w:ascii="Times New Roman" w:hAnsi="Times New Roman" w:cs="Times New Roman"/>
           <w:b/>
-          <w:lang w:val="haw-US"/>
-        </w:rPr>
-        <w:t>Talking Points</w:t>
-      </w:r>
-    </w:p>
-    <w:p>
-      <w:pPr>
-        <w:rPr>
-          <w:rFonts w:ascii="Times New Roman" w:hAnsi="Times New Roman" w:cs="Times New Roman"/>
-          <w:lang w:val="haw-US"/>
+        </w:rPr>
+        <w:t>Lessons Learned</w:t>
+      </w:r>
+    </w:p>
+    <w:p>
+      <w:pPr>
+        <w:rPr>
+          <w:rFonts w:ascii="Times New Roman" w:hAnsi="Times New Roman" w:cs="Times New Roman"/>
         </w:rPr>
       </w:pPr>
     </w:p>
@@ -41,59 +38,41 @@
         <w:rPr>
           <w:rFonts w:ascii="Times New Roman" w:hAnsi="Times New Roman" w:cs="Times New Roman"/>
           <w:b/>
-          <w:lang w:val="haw-US"/>
-        </w:rPr>
-      </w:pPr>
-      <w:r>
+        </w:rPr>
+      </w:pPr>
+    </w:p>
+    <w:p>
+      <w:pPr>
+        <w:outlineLvl w:val="0"/>
         <w:rPr>
           <w:rFonts w:ascii="Times New Roman" w:hAnsi="Times New Roman" w:cs="Times New Roman"/>
           <w:b/>
-          <w:lang w:val="haw-US"/>
-        </w:rPr>
-        <w:t>Challenges/Solutions</w:t>
-      </w:r>
-    </w:p>
-    <w:p>
-      <w:pPr>
-        <w:rPr>
-          <w:rFonts w:ascii="Times New Roman" w:hAnsi="Times New Roman" w:cs="Times New Roman"/>
-          <w:lang w:val="haw-US"/>
-        </w:rPr>
-      </w:pPr>
-    </w:p>
-    <w:p>
-      <w:pPr>
-        <w:rPr>
-          <w:rFonts w:ascii="Times New Roman" w:hAnsi="Times New Roman" w:cs="Times New Roman"/>
-          <w:lang w:val="haw-US"/>
-        </w:rPr>
-      </w:pPr>
-      <w:r>
-        <w:rPr>
-          <w:rFonts w:ascii="Times New Roman" w:hAnsi="Times New Roman" w:cs="Times New Roman"/>
-          <w:lang w:val="haw-US"/>
+        </w:rPr>
+      </w:pPr>
+      <w:r>
+        <w:rPr>
+          <w:rFonts w:ascii="Times New Roman" w:hAnsi="Times New Roman" w:cs="Times New Roman"/>
+          <w:b/>
         </w:rPr>
         <w:t>Stakeholder engagement</w:t>
       </w:r>
     </w:p>
     <w:p>
       <w:pPr>
-        <w:rPr>
-          <w:rFonts w:ascii="Times New Roman" w:hAnsi="Times New Roman" w:cs="Times New Roman"/>
-          <w:lang w:val="haw-US"/>
-        </w:rPr>
-      </w:pPr>
-      <w:r>
-        <w:rPr>
-          <w:rFonts w:ascii="Times New Roman" w:hAnsi="Times New Roman" w:cs="Times New Roman"/>
-          <w:lang w:val="haw-US"/>
+        <w:outlineLvl w:val="0"/>
+        <w:rPr>
+          <w:rFonts w:ascii="Times New Roman" w:hAnsi="Times New Roman" w:cs="Times New Roman"/>
+        </w:rPr>
+      </w:pPr>
+      <w:r>
+        <w:rPr>
+          <w:rFonts w:ascii="Times New Roman" w:hAnsi="Times New Roman" w:cs="Times New Roman"/>
         </w:rPr>
         <w:t>C</w:t>
       </w:r>
       <w:r>
         <w:rPr>
           <w:rFonts w:ascii="Times New Roman" w:hAnsi="Times New Roman" w:cs="Times New Roman"/>
-          <w:lang w:val="haw-US"/>
         </w:rPr>
         <w:t>hallenges</w:t>
       </w:r>
@@ -107,13 +86,11 @@
         </w:numPr>
         <w:rPr>
           <w:rFonts w:ascii="Times New Roman" w:hAnsi="Times New Roman" w:cs="Times New Roman"/>
-          <w:lang w:val="haw-US"/>
-        </w:rPr>
-      </w:pPr>
-      <w:r>
-        <w:rPr>
-          <w:rFonts w:ascii="Times New Roman" w:hAnsi="Times New Roman" w:cs="Times New Roman"/>
-          <w:lang w:val="haw-US"/>
+        </w:rPr>
+      </w:pPr>
+      <w:r>
+        <w:rPr>
+          <w:rFonts w:ascii="Times New Roman" w:hAnsi="Times New Roman" w:cs="Times New Roman"/>
         </w:rPr>
         <w:t xml:space="preserve">Not another index? Freshwater Index, Watershed Index, Reef Health Index, etc </w:t>
       </w:r>
@@ -127,15 +104,25 @@
         </w:numPr>
         <w:rPr>
           <w:rFonts w:ascii="Times New Roman" w:hAnsi="Times New Roman" w:cs="Times New Roman"/>
-          <w:lang w:val="haw-US"/>
-        </w:rPr>
-      </w:pPr>
-      <w:r>
-        <w:rPr>
-          <w:rFonts w:ascii="Times New Roman" w:hAnsi="Times New Roman" w:cs="Times New Roman"/>
-          <w:lang w:val="haw-US"/>
-        </w:rPr>
-        <w:t xml:space="preserve">Global model percpetions – had to overcome with some stakeholders </w:t>
+        </w:rPr>
+      </w:pPr>
+      <w:r>
+        <w:rPr>
+          <w:rFonts w:ascii="Times New Roman" w:hAnsi="Times New Roman" w:cs="Times New Roman"/>
+        </w:rPr>
+        <w:t xml:space="preserve">Global model </w:t>
+      </w:r>
+      <w:r>
+        <w:rPr>
+          <w:rFonts w:ascii="Times New Roman" w:hAnsi="Times New Roman" w:cs="Times New Roman"/>
+        </w:rPr>
+        <w:t>perceptions</w:t>
+      </w:r>
+      <w:r>
+        <w:rPr>
+          <w:rFonts w:ascii="Times New Roman" w:hAnsi="Times New Roman" w:cs="Times New Roman"/>
+        </w:rPr>
+        <w:t xml:space="preserve"> – had to overcome with some stakeholders </w:t>
       </w:r>
     </w:p>
     <w:p>
@@ -147,15 +134,55 @@
         </w:numPr>
         <w:rPr>
           <w:rFonts w:ascii="Times New Roman" w:hAnsi="Times New Roman" w:cs="Times New Roman"/>
-          <w:lang w:val="haw-US"/>
-        </w:rPr>
-      </w:pPr>
-      <w:r>
-        <w:rPr>
-          <w:rFonts w:ascii="Times New Roman" w:hAnsi="Times New Roman" w:cs="Times New Roman"/>
-          <w:lang w:val="haw-US"/>
-        </w:rPr>
-        <w:t>Stakeholders stretched to capacity with other metanalysis and large projects/priorities or project seen as a threat to ongoing projects or initatives by investment and attention away</w:t>
+        </w:rPr>
+      </w:pPr>
+      <w:r>
+        <w:rPr>
+          <w:rFonts w:ascii="Times New Roman" w:hAnsi="Times New Roman" w:cs="Times New Roman"/>
+        </w:rPr>
+        <w:t xml:space="preserve">Stakeholders stretched to capacity with other </w:t>
+      </w:r>
+      <w:r>
+        <w:rPr>
+          <w:rFonts w:ascii="Times New Roman" w:hAnsi="Times New Roman" w:cs="Times New Roman"/>
+        </w:rPr>
+        <w:t>meta-</w:t>
+      </w:r>
+      <w:r>
+        <w:rPr>
+          <w:rFonts w:ascii="Times New Roman" w:hAnsi="Times New Roman" w:cs="Times New Roman"/>
+        </w:rPr>
+        <w:t>analysis</w:t>
+      </w:r>
+      <w:r>
+        <w:rPr>
+          <w:rFonts w:ascii="Times New Roman" w:hAnsi="Times New Roman" w:cs="Times New Roman"/>
+        </w:rPr>
+        <w:t xml:space="preserve"> and large projects/priorities or project seen as a threat to ongoing projects or </w:t>
+      </w:r>
+      <w:r>
+        <w:rPr>
+          <w:rFonts w:ascii="Times New Roman" w:hAnsi="Times New Roman" w:cs="Times New Roman"/>
+        </w:rPr>
+        <w:t>initiatives</w:t>
+      </w:r>
+      <w:r>
+        <w:rPr>
+          <w:rFonts w:ascii="Times New Roman" w:hAnsi="Times New Roman" w:cs="Times New Roman"/>
+        </w:rPr>
+        <w:t xml:space="preserve"> by</w:t>
+      </w:r>
+      <w:r>
+        <w:rPr>
+          <w:rFonts w:ascii="Times New Roman" w:hAnsi="Times New Roman" w:cs="Times New Roman"/>
+        </w:rPr>
+        <w:t xml:space="preserve"> taking</w:t>
+      </w:r>
+      <w:r>
+        <w:rPr>
+          <w:rFonts w:ascii="Times New Roman" w:hAnsi="Times New Roman" w:cs="Times New Roman"/>
+        </w:rPr>
+        <w:t xml:space="preserve"> investment and attention away</w:t>
       </w:r>
     </w:p>
     <w:p>
@@ -167,42 +194,43 @@
         </w:numPr>
         <w:rPr>
           <w:rFonts w:ascii="Times New Roman" w:hAnsi="Times New Roman" w:cs="Times New Roman"/>
-          <w:lang w:val="haw-US"/>
-        </w:rPr>
-      </w:pPr>
-      <w:r>
-        <w:rPr>
-          <w:rFonts w:ascii="Times New Roman" w:hAnsi="Times New Roman" w:cs="Times New Roman"/>
-          <w:lang w:val="haw-US"/>
-        </w:rPr>
-        <w:t>OTP, HIMARC, Aloha+</w:t>
-      </w:r>
-      <w:r>
-        <w:rPr>
-          <w:rFonts w:ascii="Times New Roman" w:hAnsi="Times New Roman" w:cs="Times New Roman"/>
-          <w:lang w:val="haw-US"/>
+        </w:rPr>
+      </w:pPr>
+      <w:r>
+        <w:rPr>
+          <w:rFonts w:ascii="Times New Roman" w:hAnsi="Times New Roman" w:cs="Times New Roman"/>
+        </w:rPr>
+        <w:t>OTP, H</w:t>
+      </w:r>
+      <w:r>
+        <w:rPr>
+          <w:rFonts w:ascii="Times New Roman" w:hAnsi="Times New Roman" w:cs="Times New Roman"/>
+        </w:rPr>
+        <w:t>MARC, Aloha+</w:t>
+      </w:r>
+      <w:r>
+        <w:rPr>
+          <w:rFonts w:ascii="Times New Roman" w:hAnsi="Times New Roman" w:cs="Times New Roman"/>
         </w:rPr>
         <w:t>, NOAA Coral Reef Report Card</w:t>
       </w:r>
     </w:p>
     <w:p>
       <w:pPr>
-        <w:rPr>
-          <w:rFonts w:ascii="Times New Roman" w:hAnsi="Times New Roman" w:cs="Times New Roman"/>
-          <w:lang w:val="haw-US"/>
-        </w:rPr>
-      </w:pPr>
-      <w:r>
-        <w:rPr>
-          <w:rFonts w:ascii="Times New Roman" w:hAnsi="Times New Roman" w:cs="Times New Roman"/>
-          <w:lang w:val="haw-US"/>
+        <w:outlineLvl w:val="0"/>
+        <w:rPr>
+          <w:rFonts w:ascii="Times New Roman" w:hAnsi="Times New Roman" w:cs="Times New Roman"/>
+        </w:rPr>
+      </w:pPr>
+      <w:r>
+        <w:rPr>
+          <w:rFonts w:ascii="Times New Roman" w:hAnsi="Times New Roman" w:cs="Times New Roman"/>
         </w:rPr>
         <w:t>S</w:t>
       </w:r>
       <w:r>
         <w:rPr>
           <w:rFonts w:ascii="Times New Roman" w:hAnsi="Times New Roman" w:cs="Times New Roman"/>
-          <w:lang w:val="haw-US"/>
         </w:rPr>
         <w:t>olutions</w:t>
       </w:r>
@@ -216,13 +244,11 @@
         </w:numPr>
         <w:rPr>
           <w:rFonts w:ascii="Times New Roman" w:hAnsi="Times New Roman" w:cs="Times New Roman"/>
-          <w:lang w:val="haw-US"/>
-        </w:rPr>
-      </w:pPr>
-      <w:r>
-        <w:rPr>
-          <w:rFonts w:ascii="Times New Roman" w:hAnsi="Times New Roman" w:cs="Times New Roman"/>
-          <w:lang w:val="haw-US"/>
+        </w:rPr>
+      </w:pPr>
+      <w:r>
+        <w:rPr>
+          <w:rFonts w:ascii="Times New Roman" w:hAnsi="Times New Roman" w:cs="Times New Roman"/>
         </w:rPr>
         <w:t>Highlight what is different about OHI</w:t>
       </w:r>
@@ -236,13 +262,11 @@
         </w:numPr>
         <w:rPr>
           <w:rFonts w:ascii="Times New Roman" w:hAnsi="Times New Roman" w:cs="Times New Roman"/>
-          <w:lang w:val="haw-US"/>
-        </w:rPr>
-      </w:pPr>
-      <w:r>
-        <w:rPr>
-          <w:rFonts w:ascii="Times New Roman" w:hAnsi="Times New Roman" w:cs="Times New Roman"/>
-          <w:lang w:val="haw-US"/>
+        </w:rPr>
+      </w:pPr>
+      <w:r>
+        <w:rPr>
+          <w:rFonts w:ascii="Times New Roman" w:hAnsi="Times New Roman" w:cs="Times New Roman"/>
         </w:rPr>
         <w:t xml:space="preserve">Combination of ecological, social, and economic values for ocean health </w:t>
       </w:r>
@@ -256,13 +280,11 @@
         </w:numPr>
         <w:rPr>
           <w:rFonts w:ascii="Times New Roman" w:hAnsi="Times New Roman" w:cs="Times New Roman"/>
-          <w:lang w:val="haw-US"/>
-        </w:rPr>
-      </w:pPr>
-      <w:r>
-        <w:rPr>
-          <w:rFonts w:ascii="Times New Roman" w:hAnsi="Times New Roman" w:cs="Times New Roman"/>
-          <w:lang w:val="haw-US"/>
+        </w:rPr>
+      </w:pPr>
+      <w:r>
+        <w:rPr>
+          <w:rFonts w:ascii="Times New Roman" w:hAnsi="Times New Roman" w:cs="Times New Roman"/>
         </w:rPr>
         <w:t>Cross sectors and management areas for more holistic assessment of region ocean</w:t>
       </w:r>
@@ -276,15 +298,25 @@
         </w:numPr>
         <w:rPr>
           <w:rFonts w:ascii="Times New Roman" w:hAnsi="Times New Roman" w:cs="Times New Roman"/>
-          <w:lang w:val="haw-US"/>
-        </w:rPr>
-      </w:pPr>
-      <w:r>
-        <w:rPr>
-          <w:rFonts w:ascii="Times New Roman" w:hAnsi="Times New Roman" w:cs="Times New Roman"/>
-          <w:lang w:val="haw-US"/>
-        </w:rPr>
-        <w:t>Availability of data and tranparency of index</w:t>
+        </w:rPr>
+      </w:pPr>
+      <w:r>
+        <w:rPr>
+          <w:rFonts w:ascii="Times New Roman" w:hAnsi="Times New Roman" w:cs="Times New Roman"/>
+        </w:rPr>
+        <w:t xml:space="preserve">Availability of data and </w:t>
+      </w:r>
+      <w:r>
+        <w:rPr>
+          <w:rFonts w:ascii="Times New Roman" w:hAnsi="Times New Roman" w:cs="Times New Roman"/>
+        </w:rPr>
+        <w:t>transparency</w:t>
+      </w:r>
+      <w:r>
+        <w:rPr>
+          <w:rFonts w:ascii="Times New Roman" w:hAnsi="Times New Roman" w:cs="Times New Roman"/>
+        </w:rPr>
+        <w:t xml:space="preserve"> of index</w:t>
       </w:r>
     </w:p>
     <w:p>
@@ -296,13 +328,11 @@
         </w:numPr>
         <w:rPr>
           <w:rFonts w:ascii="Times New Roman" w:hAnsi="Times New Roman" w:cs="Times New Roman"/>
-          <w:lang w:val="haw-US"/>
-        </w:rPr>
-      </w:pPr>
-      <w:r>
-        <w:rPr>
-          <w:rFonts w:ascii="Times New Roman" w:hAnsi="Times New Roman" w:cs="Times New Roman"/>
-          <w:lang w:val="haw-US"/>
+        </w:rPr>
+      </w:pPr>
+      <w:r>
+        <w:rPr>
+          <w:rFonts w:ascii="Times New Roman" w:hAnsi="Times New Roman" w:cs="Times New Roman"/>
         </w:rPr>
         <w:t>Repeat assessment to measure progress</w:t>
       </w:r>
@@ -316,22 +346,43 @@
         </w:numPr>
         <w:rPr>
           <w:rFonts w:ascii="Times New Roman" w:hAnsi="Times New Roman" w:cs="Times New Roman"/>
-          <w:lang w:val="haw-US"/>
-        </w:rPr>
-      </w:pPr>
-      <w:r>
-        <w:rPr>
-          <w:rFonts w:ascii="Times New Roman" w:hAnsi="Times New Roman" w:cs="Times New Roman"/>
-          <w:lang w:val="haw-US"/>
-        </w:rPr>
-        <w:t xml:space="preserve">This is often what we do to sell the index but this reality depends on the partnerships </w:t>
-      </w:r>
-      <w:r>
-        <w:rPr>
-          <w:rFonts w:ascii="Times New Roman" w:hAnsi="Times New Roman" w:cs="Times New Roman"/>
-          <w:lang w:val="haw-US"/>
-        </w:rPr>
-        <w:t>being maintained and investment in repeat assessements which is not secured in most cases</w:t>
+        </w:rPr>
+      </w:pPr>
+      <w:r>
+        <w:rPr>
+          <w:rFonts w:ascii="Times New Roman" w:hAnsi="Times New Roman" w:cs="Times New Roman"/>
+        </w:rPr>
+        <w:t xml:space="preserve">This is often what </w:t>
+      </w:r>
+      <w:r>
+        <w:rPr>
+          <w:rFonts w:ascii="Times New Roman" w:hAnsi="Times New Roman" w:cs="Times New Roman"/>
+        </w:rPr>
+        <w:t xml:space="preserve">we say to raise support for </w:t>
+      </w:r>
+      <w:r>
+        <w:rPr>
+          <w:rFonts w:ascii="Times New Roman" w:hAnsi="Times New Roman" w:cs="Times New Roman"/>
+        </w:rPr>
+        <w:t xml:space="preserve">the index but this reality depends on the partnerships </w:t>
+      </w:r>
+      <w:r>
+        <w:rPr>
+          <w:rFonts w:ascii="Times New Roman" w:hAnsi="Times New Roman" w:cs="Times New Roman"/>
+        </w:rPr>
+        <w:t xml:space="preserve">being maintained and investment in repeat </w:t>
+      </w:r>
+      <w:r>
+        <w:rPr>
+          <w:rFonts w:ascii="Times New Roman" w:hAnsi="Times New Roman" w:cs="Times New Roman"/>
+        </w:rPr>
+        <w:t>assessments</w:t>
+      </w:r>
+      <w:r>
+        <w:rPr>
+          <w:rFonts w:ascii="Times New Roman" w:hAnsi="Times New Roman" w:cs="Times New Roman"/>
+        </w:rPr>
+        <w:t xml:space="preserve"> which is not secured in most cases</w:t>
       </w:r>
     </w:p>
     <w:p>
@@ -343,22 +394,19 @@
         </w:numPr>
         <w:rPr>
           <w:rFonts w:ascii="Times New Roman" w:hAnsi="Times New Roman" w:cs="Times New Roman"/>
-          <w:lang w:val="haw-US"/>
-        </w:rPr>
-      </w:pPr>
-      <w:r>
-        <w:rPr>
-          <w:rFonts w:ascii="Times New Roman" w:hAnsi="Times New Roman" w:cs="Times New Roman"/>
-          <w:lang w:val="haw-US"/>
-        </w:rPr>
-        <w:t>Need to show synergy directly</w:t>
-      </w:r>
-      <w:r>
-        <w:rPr>
-          <w:rFonts w:ascii="Times New Roman" w:hAnsi="Times New Roman" w:cs="Times New Roman"/>
-          <w:lang w:val="haw-US"/>
-        </w:rPr>
-        <w:t xml:space="preserve"> with other initatives</w:t>
+        </w:rPr>
+      </w:pPr>
+      <w:r>
+        <w:rPr>
+          <w:rFonts w:ascii="Times New Roman" w:hAnsi="Times New Roman" w:cs="Times New Roman"/>
+        </w:rPr>
+        <w:t xml:space="preserve">Need to show synergy directly with other </w:t>
+      </w:r>
+      <w:r>
+        <w:rPr>
+          <w:rFonts w:ascii="Times New Roman" w:hAnsi="Times New Roman" w:cs="Times New Roman"/>
+        </w:rPr>
+        <w:t>initiatives</w:t>
       </w:r>
     </w:p>
     <w:p>
@@ -370,13 +418,11 @@
         </w:numPr>
         <w:rPr>
           <w:rFonts w:ascii="Times New Roman" w:hAnsi="Times New Roman" w:cs="Times New Roman"/>
-          <w:lang w:val="haw-US"/>
-        </w:rPr>
-      </w:pPr>
-      <w:r>
-        <w:rPr>
-          <w:rFonts w:ascii="Times New Roman" w:hAnsi="Times New Roman" w:cs="Times New Roman"/>
-          <w:lang w:val="haw-US"/>
+        </w:rPr>
+      </w:pPr>
+      <w:r>
+        <w:rPr>
+          <w:rFonts w:ascii="Times New Roman" w:hAnsi="Times New Roman" w:cs="Times New Roman"/>
         </w:rPr>
         <w:t xml:space="preserve">This is hard to do when developing the Index as some of these synergies or connections will only be made explicit when the goal models are developed </w:t>
       </w:r>
@@ -390,13 +436,11 @@
         </w:numPr>
         <w:rPr>
           <w:rFonts w:ascii="Times New Roman" w:hAnsi="Times New Roman" w:cs="Times New Roman"/>
-          <w:lang w:val="haw-US"/>
-        </w:rPr>
-      </w:pPr>
-      <w:r>
-        <w:rPr>
-          <w:rFonts w:ascii="Times New Roman" w:hAnsi="Times New Roman" w:cs="Times New Roman"/>
-          <w:lang w:val="haw-US"/>
+        </w:rPr>
+      </w:pPr>
+      <w:r>
+        <w:rPr>
+          <w:rFonts w:ascii="Times New Roman" w:hAnsi="Times New Roman" w:cs="Times New Roman"/>
         </w:rPr>
         <w:t xml:space="preserve">Remind stakeholders that they are important to understanding overall ocean health </w:t>
       </w:r>
@@ -410,22 +454,13 @@
         </w:numPr>
         <w:rPr>
           <w:rFonts w:ascii="Times New Roman" w:hAnsi="Times New Roman" w:cs="Times New Roman"/>
-          <w:lang w:val="haw-US"/>
-        </w:rPr>
-      </w:pPr>
-      <w:r>
-        <w:rPr>
-          <w:rFonts w:ascii="Times New Roman" w:hAnsi="Times New Roman" w:cs="Times New Roman"/>
-          <w:lang w:val="haw-US"/>
-        </w:rPr>
-        <w:t xml:space="preserve">Show </w:t>
-      </w:r>
-      <w:r>
-        <w:rPr>
-          <w:rFonts w:ascii="Times New Roman" w:hAnsi="Times New Roman" w:cs="Times New Roman"/>
-          <w:lang w:val="haw-US"/>
-        </w:rPr>
-        <w:t>through matrix or graphic at all presentations and communication events</w:t>
+        </w:rPr>
+      </w:pPr>
+      <w:r>
+        <w:rPr>
+          <w:rFonts w:ascii="Times New Roman" w:hAnsi="Times New Roman" w:cs="Times New Roman"/>
+        </w:rPr>
+        <w:t>Show through matrix or graphic at all presentations and communication events</w:t>
       </w:r>
     </w:p>
     <w:p>
@@ -437,15 +472,13 @@
         </w:numPr>
         <w:rPr>
           <w:rFonts w:ascii="Times New Roman" w:hAnsi="Times New Roman" w:cs="Times New Roman"/>
-          <w:lang w:val="haw-US"/>
-        </w:rPr>
-      </w:pPr>
-      <w:r>
-        <w:rPr>
-          <w:rFonts w:ascii="Times New Roman" w:hAnsi="Times New Roman" w:cs="Times New Roman"/>
-          <w:lang w:val="haw-US"/>
-        </w:rPr>
-        <w:t>Maintained participation</w:t>
+        </w:rPr>
+      </w:pPr>
+      <w:r>
+        <w:rPr>
+          <w:rFonts w:ascii="Times New Roman" w:hAnsi="Times New Roman" w:cs="Times New Roman"/>
+        </w:rPr>
+        <w:t xml:space="preserve">Collaborative partnerships </w:t>
       </w:r>
     </w:p>
     <w:p>
@@ -457,38 +490,94 @@
         </w:numPr>
         <w:rPr>
           <w:rFonts w:ascii="Times New Roman" w:hAnsi="Times New Roman" w:cs="Times New Roman"/>
-          <w:lang w:val="haw-US"/>
-        </w:rPr>
-      </w:pPr>
-      <w:r>
-        <w:rPr>
-          <w:rFonts w:ascii="Times New Roman" w:hAnsi="Times New Roman" w:cs="Times New Roman"/>
-          <w:lang w:val="haw-US"/>
-        </w:rPr>
-        <w:t xml:space="preserve">Smaller working groups </w:t>
-      </w:r>
-    </w:p>
-    <w:p>
-      <w:pPr>
-        <w:rPr>
-          <w:rFonts w:ascii="Times New Roman" w:hAnsi="Times New Roman" w:cs="Times New Roman"/>
-          <w:lang w:val="haw-US"/>
-        </w:rPr>
-      </w:pPr>
-    </w:p>
-    <w:p>
-      <w:pPr>
-        <w:rPr>
-          <w:rFonts w:ascii="Times New Roman" w:hAnsi="Times New Roman" w:cs="Times New Roman"/>
-          <w:lang w:val="haw-US"/>
-        </w:rPr>
-      </w:pPr>
-      <w:r>
-        <w:rPr>
-          <w:rFonts w:ascii="Times New Roman" w:hAnsi="Times New Roman" w:cs="Times New Roman"/>
-          <w:lang w:val="haw-US"/>
-        </w:rPr>
-        <w:t>Collaborative partnerships</w:t>
+        </w:rPr>
+      </w:pPr>
+      <w:r>
+        <w:rPr>
+          <w:rFonts w:ascii="Times New Roman" w:hAnsi="Times New Roman" w:cs="Times New Roman"/>
+        </w:rPr>
+        <w:t xml:space="preserve">LOR, data usage, logos and messaging  </w:t>
+      </w:r>
+    </w:p>
+    <w:p>
+      <w:pPr>
+        <w:pStyle w:val="ListParagraph"/>
+        <w:numPr>
+          <w:ilvl w:val="1"/>
+          <w:numId w:val="6"/>
+        </w:numPr>
+        <w:rPr>
+          <w:rFonts w:ascii="Times New Roman" w:hAnsi="Times New Roman" w:cs="Times New Roman"/>
+        </w:rPr>
+      </w:pPr>
+      <w:r>
+        <w:rPr>
+          <w:rFonts w:ascii="Times New Roman" w:hAnsi="Times New Roman" w:cs="Times New Roman"/>
+        </w:rPr>
+        <w:t>Form early to encourage ongoing participation</w:t>
+      </w:r>
+    </w:p>
+    <w:p>
+      <w:pPr>
+        <w:pStyle w:val="ListParagraph"/>
+        <w:numPr>
+          <w:ilvl w:val="1"/>
+          <w:numId w:val="3"/>
+        </w:numPr>
+        <w:rPr>
+          <w:rFonts w:ascii="Times New Roman" w:hAnsi="Times New Roman" w:cs="Times New Roman"/>
+        </w:rPr>
+      </w:pPr>
+      <w:r>
+        <w:rPr>
+          <w:rFonts w:ascii="Times New Roman" w:hAnsi="Times New Roman" w:cs="Times New Roman"/>
+        </w:rPr>
+        <w:t>Form s</w:t>
+      </w:r>
+      <w:r>
+        <w:rPr>
+          <w:rFonts w:ascii="Times New Roman" w:hAnsi="Times New Roman" w:cs="Times New Roman"/>
+        </w:rPr>
+        <w:t xml:space="preserve">maller working groups </w:t>
+      </w:r>
+    </w:p>
+    <w:p>
+      <w:pPr>
+        <w:outlineLvl w:val="0"/>
+        <w:rPr>
+          <w:rFonts w:ascii="Times New Roman" w:hAnsi="Times New Roman" w:cs="Times New Roman"/>
+          <w:b/>
+        </w:rPr>
+      </w:pPr>
+    </w:p>
+    <w:p>
+      <w:pPr>
+        <w:outlineLvl w:val="0"/>
+        <w:rPr>
+          <w:rFonts w:ascii="Times New Roman" w:hAnsi="Times New Roman" w:cs="Times New Roman"/>
+          <w:b/>
+        </w:rPr>
+      </w:pPr>
+      <w:r>
+        <w:rPr>
+          <w:rFonts w:ascii="Times New Roman" w:hAnsi="Times New Roman" w:cs="Times New Roman"/>
+          <w:b/>
+        </w:rPr>
+        <w:t>Communication</w:t>
+      </w:r>
+    </w:p>
+    <w:p>
+      <w:pPr>
+        <w:outlineLvl w:val="0"/>
+        <w:rPr>
+          <w:rFonts w:ascii="Times New Roman" w:hAnsi="Times New Roman" w:cs="Times New Roman"/>
+        </w:rPr>
+      </w:pPr>
+      <w:r>
+        <w:rPr>
+          <w:rFonts w:ascii="Times New Roman" w:hAnsi="Times New Roman" w:cs="Times New Roman"/>
+        </w:rPr>
+        <w:t>Challenge</w:t>
       </w:r>
     </w:p>
     <w:p>
@@ -496,62 +585,159 @@
         <w:pStyle w:val="ListParagraph"/>
         <w:numPr>
           <w:ilvl w:val="0"/>
-          <w:numId w:val="6"/>
-        </w:numPr>
-        <w:rPr>
-          <w:rFonts w:ascii="Times New Roman" w:hAnsi="Times New Roman" w:cs="Times New Roman"/>
-          <w:lang w:val="haw-US"/>
-        </w:rPr>
-      </w:pPr>
-      <w:r>
-        <w:rPr>
-          <w:rFonts w:ascii="Times New Roman" w:hAnsi="Times New Roman" w:cs="Times New Roman"/>
-          <w:lang w:val="haw-US"/>
-        </w:rPr>
-        <w:t xml:space="preserve">LOR, data usage, logos and messaging </w:t>
-      </w:r>
-    </w:p>
-    <w:p>
-      <w:pPr>
-        <w:rPr>
-          <w:rFonts w:ascii="Times New Roman" w:hAnsi="Times New Roman" w:cs="Times New Roman"/>
-          <w:lang w:val="haw-US"/>
-        </w:rPr>
-      </w:pPr>
-    </w:p>
-    <w:p>
-      <w:pPr>
-        <w:rPr>
-          <w:rFonts w:ascii="Times New Roman" w:hAnsi="Times New Roman" w:cs="Times New Roman"/>
-          <w:lang w:val="haw-US"/>
-        </w:rPr>
-      </w:pPr>
-      <w:r>
-        <w:rPr>
-          <w:rFonts w:ascii="Times New Roman" w:hAnsi="Times New Roman" w:cs="Times New Roman"/>
-          <w:lang w:val="haw-US"/>
-        </w:rPr>
-        <w:t>Data management</w:t>
-      </w:r>
-    </w:p>
-    <w:p>
-      <w:pPr>
-        <w:rPr>
-          <w:rFonts w:ascii="Times New Roman" w:hAnsi="Times New Roman" w:cs="Times New Roman"/>
-          <w:lang w:val="haw-US"/>
-        </w:rPr>
-      </w:pPr>
-      <w:r>
-        <w:rPr>
-          <w:rFonts w:ascii="Times New Roman" w:hAnsi="Times New Roman" w:cs="Times New Roman"/>
-          <w:lang w:val="haw-US"/>
+          <w:numId w:val="10"/>
+        </w:numPr>
+        <w:rPr>
+          <w:rFonts w:ascii="Times New Roman" w:hAnsi="Times New Roman" w:cs="Times New Roman"/>
+        </w:rPr>
+      </w:pPr>
+      <w:r>
+        <w:rPr>
+          <w:rFonts w:ascii="Times New Roman" w:hAnsi="Times New Roman" w:cs="Times New Roman"/>
+        </w:rPr>
+        <w:t xml:space="preserve">Trade-off between ease of communication and detail on the Index </w:t>
+      </w:r>
+    </w:p>
+    <w:p>
+      <w:pPr>
+        <w:pStyle w:val="ListParagraph"/>
+        <w:numPr>
+          <w:ilvl w:val="1"/>
+          <w:numId w:val="10"/>
+        </w:numPr>
+        <w:rPr>
+          <w:rFonts w:ascii="Times New Roman" w:hAnsi="Times New Roman" w:cs="Times New Roman"/>
+        </w:rPr>
+      </w:pPr>
+      <w:r>
+        <w:rPr>
+          <w:rFonts w:ascii="Times New Roman" w:hAnsi="Times New Roman" w:cs="Times New Roman"/>
+        </w:rPr>
+        <w:t xml:space="preserve">This is especially difficult with among diverse stakeholders – private, community, scientists, mangers This is a major challenge to keeping private and community partners engaged. </w:t>
+      </w:r>
+    </w:p>
+    <w:p>
+      <w:pPr>
+        <w:outlineLvl w:val="0"/>
+        <w:rPr>
+          <w:rFonts w:ascii="Times New Roman" w:hAnsi="Times New Roman" w:cs="Times New Roman"/>
+        </w:rPr>
+      </w:pPr>
+      <w:r>
+        <w:rPr>
+          <w:rFonts w:ascii="Times New Roman" w:hAnsi="Times New Roman" w:cs="Times New Roman"/>
+        </w:rPr>
+        <w:t>Solutions</w:t>
+      </w:r>
+    </w:p>
+    <w:p>
+      <w:pPr>
+        <w:pStyle w:val="ListParagraph"/>
+        <w:numPr>
+          <w:ilvl w:val="0"/>
+          <w:numId w:val="10"/>
+        </w:numPr>
+        <w:rPr>
+          <w:rFonts w:ascii="Times New Roman" w:hAnsi="Times New Roman" w:cs="Times New Roman"/>
+        </w:rPr>
+      </w:pPr>
+      <w:r>
+        <w:rPr>
+          <w:rFonts w:ascii="Times New Roman" w:hAnsi="Times New Roman" w:cs="Times New Roman"/>
+        </w:rPr>
+        <w:t>Larger stakeholder groups develop the goal philosophies and indicators</w:t>
+      </w:r>
+    </w:p>
+    <w:p>
+      <w:pPr>
+        <w:pStyle w:val="ListParagraph"/>
+        <w:numPr>
+          <w:ilvl w:val="1"/>
+          <w:numId w:val="10"/>
+        </w:numPr>
+        <w:rPr>
+          <w:rFonts w:ascii="Times New Roman" w:hAnsi="Times New Roman" w:cs="Times New Roman"/>
+        </w:rPr>
+      </w:pPr>
+      <w:r>
+        <w:rPr>
+          <w:rFonts w:ascii="Times New Roman" w:hAnsi="Times New Roman" w:cs="Times New Roman"/>
+        </w:rPr>
+        <w:t>Similar indicators were developed and agreed upon at both the West Hawaii and Main Hawaii assessment scales during these larger stakeholder workshops</w:t>
+      </w:r>
+    </w:p>
+    <w:p>
+      <w:pPr>
+        <w:pStyle w:val="ListParagraph"/>
+        <w:numPr>
+          <w:ilvl w:val="0"/>
+          <w:numId w:val="10"/>
+        </w:numPr>
+        <w:rPr>
+          <w:rFonts w:ascii="Times New Roman" w:hAnsi="Times New Roman" w:cs="Times New Roman"/>
+        </w:rPr>
+      </w:pPr>
+      <w:r>
+        <w:rPr>
+          <w:rFonts w:ascii="Times New Roman" w:hAnsi="Times New Roman" w:cs="Times New Roman"/>
+        </w:rPr>
+        <w:t>Expert working groups to provide data and develop the details of the goal models</w:t>
+      </w:r>
+    </w:p>
+    <w:p>
+      <w:pPr>
+        <w:rPr>
+          <w:rFonts w:ascii="Times New Roman" w:hAnsi="Times New Roman" w:cs="Times New Roman"/>
+          <w:b/>
+        </w:rPr>
+      </w:pPr>
+    </w:p>
+    <w:p>
+      <w:pPr>
+        <w:outlineLvl w:val="0"/>
+        <w:rPr>
+          <w:rFonts w:ascii="Times New Roman" w:hAnsi="Times New Roman" w:cs="Times New Roman"/>
+          <w:b/>
+        </w:rPr>
+      </w:pPr>
+      <w:r>
+        <w:rPr>
+          <w:rFonts w:ascii="Times New Roman" w:hAnsi="Times New Roman" w:cs="Times New Roman"/>
+          <w:b/>
+        </w:rPr>
+        <w:t xml:space="preserve">Data </w:t>
+      </w:r>
+      <w:r>
+        <w:rPr>
+          <w:rFonts w:ascii="Times New Roman" w:hAnsi="Times New Roman" w:cs="Times New Roman"/>
+          <w:b/>
+        </w:rPr>
+        <w:t xml:space="preserve">acquisition &amp; </w:t>
+      </w:r>
+      <w:r>
+        <w:rPr>
+          <w:rFonts w:ascii="Times New Roman" w:hAnsi="Times New Roman" w:cs="Times New Roman"/>
+          <w:b/>
+        </w:rPr>
+        <w:t>management</w:t>
+      </w:r>
+    </w:p>
+    <w:p>
+      <w:pPr>
+        <w:outlineLvl w:val="0"/>
+        <w:rPr>
+          <w:rFonts w:ascii="Times New Roman" w:hAnsi="Times New Roman" w:cs="Times New Roman"/>
+        </w:rPr>
+      </w:pPr>
+      <w:r>
+        <w:rPr>
+          <w:rFonts w:ascii="Times New Roman" w:hAnsi="Times New Roman" w:cs="Times New Roman"/>
         </w:rPr>
         <w:t>C</w:t>
       </w:r>
       <w:r>
         <w:rPr>
           <w:rFonts w:ascii="Times New Roman" w:hAnsi="Times New Roman" w:cs="Times New Roman"/>
-          <w:lang w:val="haw-US"/>
         </w:rPr>
         <w:t>hallenges</w:t>
       </w:r>
@@ -565,16 +751,29 @@
         </w:numPr>
         <w:rPr>
           <w:rFonts w:ascii="Times New Roman" w:hAnsi="Times New Roman" w:cs="Times New Roman"/>
-          <w:lang w:val="haw-US"/>
-        </w:rPr>
-      </w:pPr>
-      <w:r>
-        <w:rPr>
-          <w:rFonts w:ascii="Times New Roman" w:hAnsi="Times New Roman" w:cs="Times New Roman"/>
-          <w:lang w:val="haw-US"/>
-        </w:rPr>
-        <w:t xml:space="preserve">Availability of data – one of the strengths of the OHI is data aquisition into one place – one of the weaknesses is loss in value of that data to partners for later uses if aggregated to OHI spatial scale </w:t>
-      </w:r>
+        </w:rPr>
+      </w:pPr>
+      <w:r>
+        <w:rPr>
+          <w:rFonts w:ascii="Times New Roman" w:hAnsi="Times New Roman" w:cs="Times New Roman"/>
+        </w:rPr>
+        <w:lastRenderedPageBreak/>
+        <w:t xml:space="preserve">Availability of data – one of the strengths of the OHI is data </w:t>
+      </w:r>
+      <w:r>
+        <w:rPr>
+          <w:rFonts w:ascii="Times New Roman" w:hAnsi="Times New Roman" w:cs="Times New Roman"/>
+        </w:rPr>
+        <w:t>acquisition</w:t>
+      </w:r>
+      <w:r>
+        <w:rPr>
+          <w:rFonts w:ascii="Times New Roman" w:hAnsi="Times New Roman" w:cs="Times New Roman"/>
+        </w:rPr>
+        <w:t xml:space="preserve"> into one place – one of the weaknesses is loss in value of that data to partners for later uses if aggregated to OHI spatial scale </w:t>
+      </w:r>
+      <w:bookmarkStart w:id="0" w:name="_GoBack"/>
+      <w:bookmarkEnd w:id="0"/>
     </w:p>
     <w:p>
       <w:pPr>
@@ -585,13 +784,11 @@
         </w:numPr>
         <w:rPr>
           <w:rFonts w:ascii="Times New Roman" w:hAnsi="Times New Roman" w:cs="Times New Roman"/>
-          <w:lang w:val="haw-US"/>
-        </w:rPr>
-      </w:pPr>
-      <w:r>
-        <w:rPr>
-          <w:rFonts w:ascii="Times New Roman" w:hAnsi="Times New Roman" w:cs="Times New Roman"/>
-          <w:lang w:val="haw-US"/>
+        </w:rPr>
+      </w:pPr>
+      <w:r>
+        <w:rPr>
+          <w:rFonts w:ascii="Times New Roman" w:hAnsi="Times New Roman" w:cs="Times New Roman"/>
         </w:rPr>
         <w:t>Communicating data needs – how many years, summarized to what scale, etc</w:t>
       </w:r>
@@ -605,37 +802,31 @@
         </w:numPr>
         <w:rPr>
           <w:rFonts w:ascii="Times New Roman" w:hAnsi="Times New Roman" w:cs="Times New Roman"/>
-          <w:lang w:val="haw-US"/>
-        </w:rPr>
-      </w:pPr>
-      <w:r>
-        <w:rPr>
-          <w:rFonts w:ascii="Times New Roman" w:hAnsi="Times New Roman" w:cs="Times New Roman"/>
-          <w:lang w:val="haw-US"/>
+        </w:rPr>
+      </w:pPr>
+      <w:r>
+        <w:rPr>
+          <w:rFonts w:ascii="Times New Roman" w:hAnsi="Times New Roman" w:cs="Times New Roman"/>
         </w:rPr>
         <w:t>Hard to tell partners how to summarize data or data needs without first seeing the data they have</w:t>
       </w:r>
       <w:r>
         <w:rPr>
           <w:rFonts w:ascii="Times New Roman" w:hAnsi="Times New Roman" w:cs="Times New Roman"/>
-          <w:lang w:val="haw-US"/>
         </w:rPr>
         <w:t xml:space="preserve"> – different goals have different scales, summarize by habitats is also important </w:t>
       </w:r>
-      <w:bookmarkStart w:id="0" w:name="_GoBack"/>
-      <w:bookmarkEnd w:id="0"/>
-    </w:p>
-    <w:p>
-      <w:pPr>
-        <w:rPr>
-          <w:rFonts w:ascii="Times New Roman" w:hAnsi="Times New Roman" w:cs="Times New Roman"/>
-          <w:lang w:val="haw-US"/>
-        </w:rPr>
-      </w:pPr>
-      <w:r>
-        <w:rPr>
-          <w:rFonts w:ascii="Times New Roman" w:hAnsi="Times New Roman" w:cs="Times New Roman"/>
-          <w:lang w:val="haw-US"/>
+    </w:p>
+    <w:p>
+      <w:pPr>
+        <w:outlineLvl w:val="0"/>
+        <w:rPr>
+          <w:rFonts w:ascii="Times New Roman" w:hAnsi="Times New Roman" w:cs="Times New Roman"/>
+        </w:rPr>
+      </w:pPr>
+      <w:r>
+        <w:rPr>
+          <w:rFonts w:ascii="Times New Roman" w:hAnsi="Times New Roman" w:cs="Times New Roman"/>
         </w:rPr>
         <w:t>Solutions</w:t>
       </w:r>
@@ -649,27 +840,23 @@
         </w:numPr>
         <w:rPr>
           <w:rFonts w:ascii="Times New Roman" w:hAnsi="Times New Roman" w:cs="Times New Roman"/>
-          <w:lang w:val="haw-US"/>
-        </w:rPr>
-      </w:pPr>
-      <w:r>
-        <w:rPr>
-          <w:rFonts w:ascii="Times New Roman" w:hAnsi="Times New Roman" w:cs="Times New Roman"/>
-          <w:lang w:val="haw-US"/>
+        </w:rPr>
+      </w:pPr>
+      <w:r>
+        <w:rPr>
+          <w:rFonts w:ascii="Times New Roman" w:hAnsi="Times New Roman" w:cs="Times New Roman"/>
         </w:rPr>
         <w:t>C</w:t>
       </w:r>
       <w:r>
         <w:rPr>
           <w:rFonts w:ascii="Times New Roman" w:hAnsi="Times New Roman" w:cs="Times New Roman"/>
-          <w:lang w:val="haw-US"/>
         </w:rPr>
         <w:t>reate links to original data sources or better yet, searchable database of</w:t>
       </w:r>
       <w:r>
         <w:rPr>
           <w:rFonts w:ascii="Times New Roman" w:hAnsi="Times New Roman" w:cs="Times New Roman"/>
-          <w:lang w:val="haw-US"/>
         </w:rPr>
         <w:t xml:space="preserve"> original data</w:t>
       </w:r>
@@ -683,37 +870,27 @@
         </w:numPr>
         <w:rPr>
           <w:rFonts w:ascii="Times New Roman" w:hAnsi="Times New Roman" w:cs="Times New Roman"/>
-          <w:lang w:val="haw-US"/>
-        </w:rPr>
-      </w:pPr>
-      <w:r>
-        <w:rPr>
-          <w:rFonts w:ascii="Times New Roman" w:hAnsi="Times New Roman" w:cs="Times New Roman"/>
-          <w:lang w:val="haw-US"/>
+        </w:rPr>
+      </w:pPr>
+      <w:r>
+        <w:rPr>
+          <w:rFonts w:ascii="Times New Roman" w:hAnsi="Times New Roman" w:cs="Times New Roman"/>
         </w:rPr>
         <w:t xml:space="preserve"> this has to be updated as the assessments are updated</w:t>
       </w:r>
     </w:p>
     <w:p>
       <w:pPr>
+        <w:outlineLvl w:val="0"/>
         <w:rPr>
           <w:rFonts w:ascii="Times New Roman" w:hAnsi="Times New Roman" w:cs="Times New Roman"/>
           <w:b/>
-          <w:lang w:val="haw-US"/>
-        </w:rPr>
-      </w:pPr>
-    </w:p>
-    <w:p>
-      <w:pPr>
-        <w:rPr>
-          <w:rFonts w:ascii="Times New Roman" w:hAnsi="Times New Roman" w:cs="Times New Roman"/>
-          <w:lang w:val="haw-US"/>
-        </w:rPr>
-      </w:pPr>
-      <w:r>
-        <w:rPr>
-          <w:rFonts w:ascii="Times New Roman" w:hAnsi="Times New Roman" w:cs="Times New Roman"/>
-          <w:lang w:val="haw-US"/>
+        </w:rPr>
+      </w:pPr>
+      <w:r>
+        <w:rPr>
+          <w:rFonts w:ascii="Times New Roman" w:hAnsi="Times New Roman" w:cs="Times New Roman"/>
+          <w:b/>
         </w:rPr>
         <w:t>Scale</w:t>
       </w:r>
@@ -727,89 +904,49 @@
         </w:numPr>
         <w:rPr>
           <w:rFonts w:ascii="Times New Roman" w:hAnsi="Times New Roman" w:cs="Times New Roman"/>
-          <w:lang w:val="haw-US"/>
-        </w:rPr>
-      </w:pPr>
-      <w:r>
-        <w:rPr>
-          <w:rFonts w:ascii="Times New Roman" w:hAnsi="Times New Roman" w:cs="Times New Roman"/>
-          <w:lang w:val="haw-US"/>
-        </w:rPr>
-        <w:lastRenderedPageBreak/>
-        <w:t>Traditional management scales (effetive management scales)</w:t>
-      </w:r>
-      <w:r>
-        <w:rPr>
-          <w:rFonts w:ascii="Times New Roman" w:hAnsi="Times New Roman" w:cs="Times New Roman"/>
-          <w:lang w:val="haw-US"/>
+        </w:rPr>
+      </w:pPr>
+      <w:r>
+        <w:rPr>
+          <w:rFonts w:ascii="Times New Roman" w:hAnsi="Times New Roman" w:cs="Times New Roman"/>
+        </w:rPr>
+        <w:t>Traditional management scales (</w:t>
+      </w:r>
+      <w:r>
+        <w:rPr>
+          <w:rFonts w:ascii="Times New Roman" w:hAnsi="Times New Roman" w:cs="Times New Roman"/>
+        </w:rPr>
+        <w:t>effective</w:t>
+      </w:r>
+      <w:r>
+        <w:rPr>
+          <w:rFonts w:ascii="Times New Roman" w:hAnsi="Times New Roman" w:cs="Times New Roman"/>
+        </w:rPr>
+        <w:t xml:space="preserve"> management scales)</w:t>
+      </w:r>
+      <w:r>
+        <w:rPr>
+          <w:rFonts w:ascii="Times New Roman" w:hAnsi="Times New Roman" w:cs="Times New Roman"/>
         </w:rPr>
         <w:t xml:space="preserve"> vs </w:t>
       </w:r>
       <w:r>
         <w:rPr>
           <w:rFonts w:ascii="Times New Roman" w:hAnsi="Times New Roman" w:cs="Times New Roman"/>
-          <w:lang w:val="haw-US"/>
-        </w:rPr>
-        <w:t xml:space="preserve">contempary/policy </w:t>
-      </w:r>
-      <w:r>
-        <w:rPr>
-          <w:rFonts w:ascii="Times New Roman" w:hAnsi="Times New Roman" w:cs="Times New Roman"/>
-          <w:lang w:val="haw-US"/>
+        </w:rPr>
+        <w:t>contempora</w:t>
+      </w:r>
+      <w:r>
+        <w:rPr>
+          <w:rFonts w:ascii="Times New Roman" w:hAnsi="Times New Roman" w:cs="Times New Roman"/>
+        </w:rPr>
+        <w:t xml:space="preserve">ry/policy </w:t>
+      </w:r>
+      <w:r>
+        <w:rPr>
+          <w:rFonts w:ascii="Times New Roman" w:hAnsi="Times New Roman" w:cs="Times New Roman"/>
         </w:rPr>
         <w:t>management scales</w:t>
-      </w:r>
-    </w:p>
-    <w:p>
-      <w:pPr>
-        <w:rPr>
-          <w:rFonts w:ascii="Times New Roman" w:hAnsi="Times New Roman" w:cs="Times New Roman"/>
-          <w:b/>
-          <w:lang w:val="haw-US"/>
-        </w:rPr>
-      </w:pPr>
-    </w:p>
-    <w:p>
-      <w:pPr>
-        <w:rPr>
-          <w:rFonts w:ascii="Times New Roman" w:hAnsi="Times New Roman" w:cs="Times New Roman"/>
-          <w:b/>
-          <w:lang w:val="haw-US"/>
-        </w:rPr>
-      </w:pPr>
-    </w:p>
-    <w:p>
-      <w:pPr>
-        <w:rPr>
-          <w:rFonts w:ascii="Times New Roman" w:hAnsi="Times New Roman" w:cs="Times New Roman"/>
-          <w:b/>
-          <w:lang w:val="haw-US"/>
-        </w:rPr>
-      </w:pPr>
-    </w:p>
-    <w:p>
-      <w:pPr>
-        <w:rPr>
-          <w:rFonts w:ascii="Times New Roman" w:hAnsi="Times New Roman" w:cs="Times New Roman"/>
-          <w:b/>
-          <w:lang w:val="haw-US"/>
-        </w:rPr>
-      </w:pPr>
-      <w:r>
-        <w:rPr>
-          <w:rFonts w:ascii="Times New Roman" w:hAnsi="Times New Roman" w:cs="Times New Roman"/>
-          <w:b/>
-          <w:lang w:val="haw-US"/>
-        </w:rPr>
-        <w:t>Adapting Goal M</w:t>
-      </w:r>
-      <w:r>
-        <w:rPr>
-          <w:rFonts w:ascii="Times New Roman" w:hAnsi="Times New Roman" w:cs="Times New Roman"/>
-          <w:b/>
-          <w:lang w:val="haw-US"/>
-        </w:rPr>
-        <w:t>odels</w:t>
       </w:r>
     </w:p>
     <w:p>
@@ -821,15 +958,13 @@
         </w:numPr>
         <w:rPr>
           <w:rFonts w:ascii="Times New Roman" w:hAnsi="Times New Roman" w:cs="Times New Roman"/>
-          <w:lang w:val="haw-US"/>
-        </w:rPr>
-      </w:pPr>
-      <w:r>
-        <w:rPr>
-          <w:rFonts w:ascii="Times New Roman" w:hAnsi="Times New Roman" w:cs="Times New Roman"/>
-          <w:lang w:val="haw-US"/>
-        </w:rPr>
-        <w:t>FIS</w:t>
+        </w:rPr>
+      </w:pPr>
+      <w:r>
+        <w:rPr>
+          <w:rFonts w:ascii="Times New Roman" w:hAnsi="Times New Roman" w:cs="Times New Roman"/>
+        </w:rPr>
+        <w:t>Decisions on what data to include based on messaging and or spatial scale</w:t>
       </w:r>
     </w:p>
     <w:p>
@@ -841,13 +976,103 @@
         </w:numPr>
         <w:rPr>
           <w:rFonts w:ascii="Times New Roman" w:hAnsi="Times New Roman" w:cs="Times New Roman"/>
-          <w:lang w:val="haw-US"/>
-        </w:rPr>
-      </w:pPr>
-      <w:r>
-        <w:rPr>
-          <w:rFonts w:ascii="Times New Roman" w:hAnsi="Times New Roman" w:cs="Times New Roman"/>
-          <w:lang w:val="haw-US"/>
+          <w:b/>
+        </w:rPr>
+      </w:pPr>
+      <w:r>
+        <w:rPr>
+          <w:rFonts w:ascii="Times New Roman" w:hAnsi="Times New Roman" w:cs="Times New Roman"/>
+        </w:rPr>
+        <w:t xml:space="preserve">Example: fisheries – longline data accounts </w:t>
+      </w:r>
+      <w:r>
+        <w:rPr>
+          <w:rFonts w:ascii="Times New Roman" w:hAnsi="Times New Roman" w:cs="Times New Roman"/>
+        </w:rPr>
+        <w:t xml:space="preserve">for &gt;90% of the fishery but most of the longline data comes from outside the spatial region - include to show </w:t>
+      </w:r>
+      <w:r>
+        <w:rPr>
+          <w:rFonts w:ascii="Times New Roman" w:hAnsi="Times New Roman" w:cs="Times New Roman"/>
+        </w:rPr>
+        <w:t>increased</w:t>
+      </w:r>
+      <w:r>
+        <w:rPr>
+          <w:rFonts w:ascii="Times New Roman" w:hAnsi="Times New Roman" w:cs="Times New Roman"/>
+        </w:rPr>
+        <w:t xml:space="preserve"> value of oceans to Hawaii or donʻt included it because not coming from Hawaiiʻs wate</w:t>
+      </w:r>
+      <w:r>
+        <w:rPr>
+          <w:rFonts w:ascii="Times New Roman" w:hAnsi="Times New Roman" w:cs="Times New Roman"/>
+        </w:rPr>
+        <w:t>rs</w:t>
+      </w:r>
+    </w:p>
+    <w:p>
+      <w:pPr>
+        <w:rPr>
+          <w:rFonts w:ascii="Times New Roman" w:hAnsi="Times New Roman" w:cs="Times New Roman"/>
+          <w:b/>
+        </w:rPr>
+      </w:pPr>
+    </w:p>
+    <w:p>
+      <w:pPr>
+        <w:outlineLvl w:val="0"/>
+        <w:rPr>
+          <w:rFonts w:ascii="Times New Roman" w:hAnsi="Times New Roman" w:cs="Times New Roman"/>
+          <w:b/>
+        </w:rPr>
+      </w:pPr>
+      <w:r>
+        <w:rPr>
+          <w:rFonts w:ascii="Times New Roman" w:hAnsi="Times New Roman" w:cs="Times New Roman"/>
+          <w:b/>
+        </w:rPr>
+        <w:t>Adapting Goal M</w:t>
+      </w:r>
+      <w:r>
+        <w:rPr>
+          <w:rFonts w:ascii="Times New Roman" w:hAnsi="Times New Roman" w:cs="Times New Roman"/>
+          <w:b/>
+        </w:rPr>
+        <w:t>odels</w:t>
+      </w:r>
+    </w:p>
+    <w:p>
+      <w:pPr>
+        <w:pStyle w:val="ListParagraph"/>
+        <w:numPr>
+          <w:ilvl w:val="0"/>
+          <w:numId w:val="5"/>
+        </w:numPr>
+        <w:rPr>
+          <w:rFonts w:ascii="Times New Roman" w:hAnsi="Times New Roman" w:cs="Times New Roman"/>
+        </w:rPr>
+      </w:pPr>
+      <w:r>
+        <w:rPr>
+          <w:rFonts w:ascii="Times New Roman" w:hAnsi="Times New Roman" w:cs="Times New Roman"/>
+        </w:rPr>
+        <w:t>FIS</w:t>
+      </w:r>
+    </w:p>
+    <w:p>
+      <w:pPr>
+        <w:pStyle w:val="ListParagraph"/>
+        <w:numPr>
+          <w:ilvl w:val="1"/>
+          <w:numId w:val="5"/>
+        </w:numPr>
+        <w:rPr>
+          <w:rFonts w:ascii="Times New Roman" w:hAnsi="Times New Roman" w:cs="Times New Roman"/>
+        </w:rPr>
+      </w:pPr>
+      <w:r>
+        <w:rPr>
+          <w:rFonts w:ascii="Times New Roman" w:hAnsi="Times New Roman" w:cs="Times New Roman"/>
         </w:rPr>
         <w:t>Spatial scale is different depending on the fishery</w:t>
       </w:r>
@@ -861,13 +1086,11 @@
         </w:numPr>
         <w:rPr>
           <w:rFonts w:ascii="Times New Roman" w:hAnsi="Times New Roman" w:cs="Times New Roman"/>
-          <w:lang w:val="haw-US"/>
-        </w:rPr>
-      </w:pPr>
-      <w:r>
-        <w:rPr>
-          <w:rFonts w:ascii="Times New Roman" w:hAnsi="Times New Roman" w:cs="Times New Roman"/>
-          <w:lang w:val="haw-US"/>
+        </w:rPr>
+      </w:pPr>
+      <w:r>
+        <w:rPr>
+          <w:rFonts w:ascii="Times New Roman" w:hAnsi="Times New Roman" w:cs="Times New Roman"/>
         </w:rPr>
         <w:t>Pelagic, bottomfish, and coastal pelagics are at the scale of the EEZ</w:t>
       </w:r>
@@ -881,20 +1104,17 @@
         </w:numPr>
         <w:rPr>
           <w:rFonts w:ascii="Times New Roman" w:hAnsi="Times New Roman" w:cs="Times New Roman"/>
-          <w:lang w:val="haw-US"/>
-        </w:rPr>
-      </w:pPr>
-      <w:r>
-        <w:rPr>
-          <w:rFonts w:ascii="Times New Roman" w:hAnsi="Times New Roman" w:cs="Times New Roman"/>
-          <w:lang w:val="haw-US"/>
+        </w:rPr>
+      </w:pPr>
+      <w:r>
+        <w:rPr>
+          <w:rFonts w:ascii="Times New Roman" w:hAnsi="Times New Roman" w:cs="Times New Roman"/>
         </w:rPr>
         <w:t xml:space="preserve">Reef/nearshore fisheries are at the regional scales  - challenge – reduces the weight of the reef fish score </w:t>
       </w:r>
       <w:r>
         <w:rPr>
           <w:rFonts w:ascii="Times New Roman" w:hAnsi="Times New Roman" w:cs="Times New Roman"/>
-          <w:lang w:val="haw-US"/>
         </w:rPr>
         <w:t>but reef fish are included in AO also (could divide catch by regions for EEZ fisheries)</w:t>
       </w:r>
@@ -909,13 +1129,11 @@
         <w:ind w:left="1440"/>
         <w:rPr>
           <w:rFonts w:ascii="Times New Roman" w:hAnsi="Times New Roman" w:cs="Times New Roman"/>
-          <w:lang w:val="haw-US"/>
-        </w:rPr>
-      </w:pPr>
-      <w:r>
-        <w:rPr>
-          <w:rFonts w:ascii="Times New Roman" w:hAnsi="Times New Roman" w:cs="Times New Roman"/>
-          <w:lang w:val="haw-US"/>
+        </w:rPr>
+      </w:pPr>
+      <w:r>
+        <w:rPr>
+          <w:rFonts w:ascii="Times New Roman" w:hAnsi="Times New Roman" w:cs="Times New Roman"/>
         </w:rPr>
         <w:t>Used multiple sustainability scores that are dependent of the type of fishery</w:t>
       </w:r>
@@ -930,15 +1148,32 @@
         <w:ind w:left="1440"/>
         <w:rPr>
           <w:rFonts w:ascii="Times New Roman" w:hAnsi="Times New Roman" w:cs="Times New Roman"/>
-          <w:lang w:val="haw-US"/>
-        </w:rPr>
-      </w:pPr>
-      <w:r>
-        <w:rPr>
-          <w:rFonts w:ascii="Times New Roman" w:hAnsi="Times New Roman" w:cs="Times New Roman"/>
-          <w:lang w:val="haw-US"/>
+        </w:rPr>
+      </w:pPr>
+      <w:r>
+        <w:rPr>
+          <w:rFonts w:ascii="Times New Roman" w:hAnsi="Times New Roman" w:cs="Times New Roman"/>
         </w:rPr>
         <w:t>Did not use Fmsy – not available for all fisheries assessments</w:t>
+      </w:r>
+    </w:p>
+    <w:p>
+      <w:pPr>
+        <w:pStyle w:val="ListParagraph"/>
+        <w:numPr>
+          <w:ilvl w:val="2"/>
+          <w:numId w:val="5"/>
+        </w:numPr>
+        <w:ind w:left="1440"/>
+        <w:rPr>
+          <w:rFonts w:ascii="Times New Roman" w:hAnsi="Times New Roman" w:cs="Times New Roman"/>
+        </w:rPr>
+      </w:pPr>
+      <w:r>
+        <w:rPr>
+          <w:rFonts w:ascii="Times New Roman" w:hAnsi="Times New Roman" w:cs="Times New Roman"/>
+        </w:rPr>
+        <w:t>Did not use longline data for catches from outside Hawaiiʻs waters but landed in Hawaii</w:t>
       </w:r>
     </w:p>
     <w:p>
@@ -950,13 +1185,11 @@
         </w:numPr>
         <w:rPr>
           <w:rFonts w:ascii="Times New Roman" w:hAnsi="Times New Roman" w:cs="Times New Roman"/>
-          <w:lang w:val="haw-US"/>
-        </w:rPr>
-      </w:pPr>
-      <w:r>
-        <w:rPr>
-          <w:rFonts w:ascii="Times New Roman" w:hAnsi="Times New Roman" w:cs="Times New Roman"/>
-          <w:lang w:val="haw-US"/>
+        </w:rPr>
+      </w:pPr>
+      <w:r>
+        <w:rPr>
+          <w:rFonts w:ascii="Times New Roman" w:hAnsi="Times New Roman" w:cs="Times New Roman"/>
         </w:rPr>
         <w:t>AO</w:t>
       </w:r>
@@ -970,13 +1203,11 @@
         </w:numPr>
         <w:rPr>
           <w:rFonts w:ascii="Times New Roman" w:hAnsi="Times New Roman" w:cs="Times New Roman"/>
-          <w:lang w:val="haw-US"/>
-        </w:rPr>
-      </w:pPr>
-      <w:r>
-        <w:rPr>
-          <w:rFonts w:ascii="Times New Roman" w:hAnsi="Times New Roman" w:cs="Times New Roman"/>
-          <w:lang w:val="haw-US"/>
+        </w:rPr>
+      </w:pPr>
+      <w:r>
+        <w:rPr>
+          <w:rFonts w:ascii="Times New Roman" w:hAnsi="Times New Roman" w:cs="Times New Roman"/>
         </w:rPr>
         <w:t>Goal based on two indicators: Access and Availability</w:t>
       </w:r>
@@ -990,13 +1221,11 @@
         </w:numPr>
         <w:rPr>
           <w:rFonts w:ascii="Times New Roman" w:hAnsi="Times New Roman" w:cs="Times New Roman"/>
-          <w:lang w:val="haw-US"/>
-        </w:rPr>
-      </w:pPr>
-      <w:r>
-        <w:rPr>
-          <w:rFonts w:ascii="Times New Roman" w:hAnsi="Times New Roman" w:cs="Times New Roman"/>
-          <w:lang w:val="haw-US"/>
+        </w:rPr>
+      </w:pPr>
+      <w:r>
+        <w:rPr>
+          <w:rFonts w:ascii="Times New Roman" w:hAnsi="Times New Roman" w:cs="Times New Roman"/>
         </w:rPr>
         <w:t>Availability</w:t>
       </w:r>
@@ -1010,22 +1239,37 @@
         </w:numPr>
         <w:rPr>
           <w:rFonts w:ascii="Times New Roman" w:hAnsi="Times New Roman" w:cs="Times New Roman"/>
-          <w:lang w:val="haw-US"/>
-        </w:rPr>
-      </w:pPr>
-      <w:r>
-        <w:rPr>
-          <w:rFonts w:ascii="Times New Roman" w:hAnsi="Times New Roman" w:cs="Times New Roman"/>
-          <w:lang w:val="haw-US"/>
+        </w:rPr>
+      </w:pPr>
+      <w:r>
+        <w:rPr>
+          <w:rFonts w:ascii="Times New Roman" w:hAnsi="Times New Roman" w:cs="Times New Roman"/>
         </w:rPr>
         <w:t>Fish biomass scores – fish biomass in region in reference to pristine reef fish biomass (Williams et al.</w:t>
       </w:r>
       <w:r>
         <w:rPr>
           <w:rFonts w:ascii="Times New Roman" w:hAnsi="Times New Roman" w:cs="Times New Roman"/>
-          <w:lang w:val="haw-US"/>
         </w:rPr>
         <w:t xml:space="preserve"> 2015) – worked with NOAA report card and used their indicators</w:t>
+      </w:r>
+    </w:p>
+    <w:p>
+      <w:pPr>
+        <w:pStyle w:val="ListParagraph"/>
+        <w:numPr>
+          <w:ilvl w:val="3"/>
+          <w:numId w:val="5"/>
+        </w:numPr>
+        <w:rPr>
+          <w:rFonts w:ascii="Times New Roman" w:hAnsi="Times New Roman" w:cs="Times New Roman"/>
+        </w:rPr>
+      </w:pPr>
+      <w:r>
+        <w:rPr>
+          <w:rFonts w:ascii="Times New Roman" w:hAnsi="Times New Roman" w:cs="Times New Roman"/>
+        </w:rPr>
+        <w:t xml:space="preserve">Pelagic fish availability scores based on long term trends in catch data – to be assessed and added to the goal model </w:t>
       </w:r>
     </w:p>
     <w:p>
@@ -1037,13 +1281,11 @@
         </w:numPr>
         <w:rPr>
           <w:rFonts w:ascii="Times New Roman" w:hAnsi="Times New Roman" w:cs="Times New Roman"/>
-          <w:lang w:val="haw-US"/>
-        </w:rPr>
-      </w:pPr>
-      <w:r>
-        <w:rPr>
-          <w:rFonts w:ascii="Times New Roman" w:hAnsi="Times New Roman" w:cs="Times New Roman"/>
-          <w:lang w:val="haw-US"/>
+        </w:rPr>
+      </w:pPr>
+      <w:r>
+        <w:rPr>
+          <w:rFonts w:ascii="Times New Roman" w:hAnsi="Times New Roman" w:cs="Times New Roman"/>
         </w:rPr>
         <w:t>Access – two sub indicators, both remove MPAs and military zones</w:t>
       </w:r>
@@ -1057,13 +1299,11 @@
         </w:numPr>
         <w:rPr>
           <w:rFonts w:ascii="Times New Roman" w:hAnsi="Times New Roman" w:cs="Times New Roman"/>
-          <w:lang w:val="haw-US"/>
-        </w:rPr>
-      </w:pPr>
-      <w:r>
-        <w:rPr>
-          <w:rFonts w:ascii="Times New Roman" w:hAnsi="Times New Roman" w:cs="Times New Roman"/>
-          <w:lang w:val="haw-US"/>
+        </w:rPr>
+      </w:pPr>
+      <w:r>
+        <w:rPr>
+          <w:rFonts w:ascii="Times New Roman" w:hAnsi="Times New Roman" w:cs="Times New Roman"/>
         </w:rPr>
         <w:t>Boat access</w:t>
       </w:r>
@@ -1077,13 +1317,11 @@
         </w:numPr>
         <w:rPr>
           <w:rFonts w:ascii="Times New Roman" w:hAnsi="Times New Roman" w:cs="Times New Roman"/>
-          <w:lang w:val="haw-US"/>
-        </w:rPr>
-      </w:pPr>
-      <w:r>
-        <w:rPr>
-          <w:rFonts w:ascii="Times New Roman" w:hAnsi="Times New Roman" w:cs="Times New Roman"/>
-          <w:lang w:val="haw-US"/>
+        </w:rPr>
+      </w:pPr>
+      <w:r>
+        <w:rPr>
+          <w:rFonts w:ascii="Times New Roman" w:hAnsi="Times New Roman" w:cs="Times New Roman"/>
         </w:rPr>
         <w:t xml:space="preserve">Shoreline access </w:t>
       </w:r>
@@ -1097,15 +1335,13 @@
         </w:numPr>
         <w:rPr>
           <w:rFonts w:ascii="Times New Roman" w:hAnsi="Times New Roman" w:cs="Times New Roman"/>
-          <w:lang w:val="haw-US"/>
-        </w:rPr>
-      </w:pPr>
-      <w:r>
-        <w:rPr>
-          <w:rFonts w:ascii="Times New Roman" w:hAnsi="Times New Roman" w:cs="Times New Roman"/>
-          <w:lang w:val="haw-US"/>
-        </w:rPr>
-        <w:t>SP</w:t>
+        </w:rPr>
+      </w:pPr>
+      <w:r>
+        <w:rPr>
+          <w:rFonts w:ascii="Times New Roman" w:hAnsi="Times New Roman" w:cs="Times New Roman"/>
+        </w:rPr>
+        <w:t xml:space="preserve">Sustainable Tourism </w:t>
       </w:r>
     </w:p>
     <w:p>
@@ -1117,13 +1353,47 @@
         </w:numPr>
         <w:rPr>
           <w:rFonts w:ascii="Times New Roman" w:hAnsi="Times New Roman" w:cs="Times New Roman"/>
-          <w:lang w:val="haw-US"/>
-        </w:rPr>
-      </w:pPr>
-      <w:r>
-        <w:rPr>
-          <w:rFonts w:ascii="Times New Roman" w:hAnsi="Times New Roman" w:cs="Times New Roman"/>
-          <w:lang w:val="haw-US"/>
+        </w:rPr>
+      </w:pPr>
+      <w:r>
+        <w:rPr>
+          <w:rFonts w:ascii="Times New Roman" w:hAnsi="Times New Roman" w:cs="Times New Roman"/>
+        </w:rPr>
+        <w:t>Goal based on three indicators: Visitor generated revenue, resident sentiment towards tourism, and protection of environment resources (freshwater and coastal/nearshore areas)</w:t>
+      </w:r>
+    </w:p>
+    <w:p>
+      <w:pPr>
+        <w:pStyle w:val="ListParagraph"/>
+        <w:numPr>
+          <w:ilvl w:val="0"/>
+          <w:numId w:val="5"/>
+        </w:numPr>
+        <w:rPr>
+          <w:rFonts w:ascii="Times New Roman" w:hAnsi="Times New Roman" w:cs="Times New Roman"/>
+        </w:rPr>
+      </w:pPr>
+      <w:r>
+        <w:rPr>
+          <w:rFonts w:ascii="Times New Roman" w:hAnsi="Times New Roman" w:cs="Times New Roman"/>
+        </w:rPr>
+        <w:t>SP</w:t>
+      </w:r>
+    </w:p>
+    <w:p>
+      <w:pPr>
+        <w:pStyle w:val="ListParagraph"/>
+        <w:numPr>
+          <w:ilvl w:val="1"/>
+          <w:numId w:val="5"/>
+        </w:numPr>
+        <w:rPr>
+          <w:rFonts w:ascii="Times New Roman" w:hAnsi="Times New Roman" w:cs="Times New Roman"/>
+        </w:rPr>
+      </w:pPr>
+      <w:r>
+        <w:rPr>
+          <w:rFonts w:ascii="Times New Roman" w:hAnsi="Times New Roman" w:cs="Times New Roman"/>
         </w:rPr>
         <w:t>LPS</w:t>
       </w:r>
@@ -1137,15 +1407,25 @@
         </w:numPr>
         <w:rPr>
           <w:rFonts w:ascii="Times New Roman" w:hAnsi="Times New Roman" w:cs="Times New Roman"/>
-          <w:lang w:val="haw-US"/>
-        </w:rPr>
-      </w:pPr>
-      <w:r>
-        <w:rPr>
-          <w:rFonts w:ascii="Times New Roman" w:hAnsi="Times New Roman" w:cs="Times New Roman"/>
-          <w:lang w:val="haw-US"/>
-        </w:rPr>
-        <w:t>Marine managed areas to 3nm – part of the state initative to protect 30% of the nearshore marine areas by 2030</w:t>
+        </w:rPr>
+      </w:pPr>
+      <w:r>
+        <w:rPr>
+          <w:rFonts w:ascii="Times New Roman" w:hAnsi="Times New Roman" w:cs="Times New Roman"/>
+        </w:rPr>
+        <w:t xml:space="preserve">Marine managed areas to 3nm – part of the state </w:t>
+      </w:r>
+      <w:r>
+        <w:rPr>
+          <w:rFonts w:ascii="Times New Roman" w:hAnsi="Times New Roman" w:cs="Times New Roman"/>
+        </w:rPr>
+        <w:t>initiative</w:t>
+      </w:r>
+      <w:r>
+        <w:rPr>
+          <w:rFonts w:ascii="Times New Roman" w:hAnsi="Times New Roman" w:cs="Times New Roman"/>
+        </w:rPr>
+        <w:t xml:space="preserve"> to protect 30% of the nearshore marine areas by 2030</w:t>
       </w:r>
     </w:p>
     <w:p>
@@ -1157,13 +1437,11 @@
         </w:numPr>
         <w:rPr>
           <w:rFonts w:ascii="Times New Roman" w:hAnsi="Times New Roman" w:cs="Times New Roman"/>
-          <w:lang w:val="haw-US"/>
-        </w:rPr>
-      </w:pPr>
-      <w:r>
-        <w:rPr>
-          <w:rFonts w:ascii="Times New Roman" w:hAnsi="Times New Roman" w:cs="Times New Roman"/>
-          <w:lang w:val="haw-US"/>
+        </w:rPr>
+      </w:pPr>
+      <w:r>
+        <w:rPr>
+          <w:rFonts w:ascii="Times New Roman" w:hAnsi="Times New Roman" w:cs="Times New Roman"/>
         </w:rPr>
         <w:t xml:space="preserve">CON (connection to place) </w:t>
       </w:r>
@@ -1177,15 +1455,25 @@
         </w:numPr>
         <w:rPr>
           <w:rFonts w:ascii="Times New Roman" w:hAnsi="Times New Roman" w:cs="Times New Roman"/>
-          <w:lang w:val="haw-US"/>
-        </w:rPr>
-      </w:pPr>
-      <w:r>
-        <w:rPr>
-          <w:rFonts w:ascii="Times New Roman" w:hAnsi="Times New Roman" w:cs="Times New Roman"/>
-          <w:lang w:val="haw-US"/>
-        </w:rPr>
-        <w:t xml:space="preserve">Proxy for the connection or value that poeple have for oceans and coastal areas </w:t>
+        </w:rPr>
+      </w:pPr>
+      <w:r>
+        <w:rPr>
+          <w:rFonts w:ascii="Times New Roman" w:hAnsi="Times New Roman" w:cs="Times New Roman"/>
+        </w:rPr>
+        <w:t xml:space="preserve">Proxy for the connection or value that </w:t>
+      </w:r>
+      <w:r>
+        <w:rPr>
+          <w:rFonts w:ascii="Times New Roman" w:hAnsi="Times New Roman" w:cs="Times New Roman"/>
+        </w:rPr>
+        <w:t>people</w:t>
+      </w:r>
+      <w:r>
+        <w:rPr>
+          <w:rFonts w:ascii="Times New Roman" w:hAnsi="Times New Roman" w:cs="Times New Roman"/>
+        </w:rPr>
+        <w:t xml:space="preserve"> have for oceans and coastal areas </w:t>
       </w:r>
     </w:p>
     <w:p>
@@ -1197,13 +1485,11 @@
         </w:numPr>
         <w:rPr>
           <w:rFonts w:ascii="Times New Roman" w:hAnsi="Times New Roman" w:cs="Times New Roman"/>
-          <w:lang w:val="haw-US"/>
-        </w:rPr>
-      </w:pPr>
-      <w:r>
-        <w:rPr>
-          <w:rFonts w:ascii="Times New Roman" w:hAnsi="Times New Roman" w:cs="Times New Roman"/>
-          <w:lang w:val="haw-US"/>
+        </w:rPr>
+      </w:pPr>
+      <w:r>
+        <w:rPr>
+          <w:rFonts w:ascii="Times New Roman" w:hAnsi="Times New Roman" w:cs="Times New Roman"/>
         </w:rPr>
         <w:t xml:space="preserve">Recreation rates in ocean and coastal activities </w:t>
       </w:r>
@@ -1217,13 +1503,11 @@
         </w:numPr>
         <w:rPr>
           <w:rFonts w:ascii="Times New Roman" w:hAnsi="Times New Roman" w:cs="Times New Roman"/>
-          <w:lang w:val="haw-US"/>
-        </w:rPr>
-      </w:pPr>
-      <w:r>
-        <w:rPr>
-          <w:rFonts w:ascii="Times New Roman" w:hAnsi="Times New Roman" w:cs="Times New Roman"/>
-          <w:lang w:val="haw-US"/>
+        </w:rPr>
+      </w:pPr>
+      <w:r>
+        <w:rPr>
+          <w:rFonts w:ascii="Times New Roman" w:hAnsi="Times New Roman" w:cs="Times New Roman"/>
         </w:rPr>
         <w:t>Hawaiian place names</w:t>
       </w:r>
@@ -1237,13 +1521,11 @@
         </w:numPr>
         <w:rPr>
           <w:rFonts w:ascii="Times New Roman" w:hAnsi="Times New Roman" w:cs="Times New Roman"/>
-          <w:lang w:val="haw-US"/>
-        </w:rPr>
-      </w:pPr>
-      <w:r>
-        <w:rPr>
-          <w:rFonts w:ascii="Times New Roman" w:hAnsi="Times New Roman" w:cs="Times New Roman"/>
-          <w:lang w:val="haw-US"/>
+        </w:rPr>
+      </w:pPr>
+      <w:r>
+        <w:rPr>
+          <w:rFonts w:ascii="Times New Roman" w:hAnsi="Times New Roman" w:cs="Times New Roman"/>
         </w:rPr>
         <w:t xml:space="preserve">Stewardship actions </w:t>
       </w:r>
@@ -1252,7 +1534,6 @@
       <w:pPr>
         <w:rPr>
           <w:rFonts w:ascii="Times New Roman" w:hAnsi="Times New Roman" w:cs="Times New Roman"/>
-          <w:lang w:val="haw-US"/>
         </w:rPr>
       </w:pPr>
     </w:p>
@@ -1630,7 +1911,7 @@
         <w:rFonts w:ascii="Symbol" w:hAnsi="Symbol" w:hint="default"/>
       </w:rPr>
     </w:lvl>
-    <w:lvl w:ilvl="1" w:tplc="04090003" w:tentative="1">
+    <w:lvl w:ilvl="1" w:tplc="04090003">
       <w:start w:val="1"/>
       <w:numFmt w:val="bullet"/>
       <w:lvlText w:val="o"/>
@@ -2183,6 +2464,119 @@
     <w:nsid w:val="6E477A78"/>
     <w:multiLevelType w:val="hybridMultilevel"/>
     <w:tmpl w:val="4F8E5060"/>
+    <w:lvl w:ilvl="0" w:tplc="04090001">
+      <w:start w:val="1"/>
+      <w:numFmt w:val="bullet"/>
+      <w:lvlText w:val=""/>
+      <w:lvlJc w:val="left"/>
+      <w:pPr>
+        <w:ind w:left="720" w:hanging="360"/>
+      </w:pPr>
+      <w:rPr>
+        <w:rFonts w:ascii="Symbol" w:hAnsi="Symbol" w:hint="default"/>
+      </w:rPr>
+    </w:lvl>
+    <w:lvl w:ilvl="1" w:tplc="04090003">
+      <w:start w:val="1"/>
+      <w:numFmt w:val="bullet"/>
+      <w:lvlText w:val="o"/>
+      <w:lvlJc w:val="left"/>
+      <w:pPr>
+        <w:ind w:left="1440" w:hanging="360"/>
+      </w:pPr>
+      <w:rPr>
+        <w:rFonts w:ascii="Courier New" w:hAnsi="Courier New" w:cs="Courier New" w:hint="default"/>
+      </w:rPr>
+    </w:lvl>
+    <w:lvl w:ilvl="2" w:tplc="04090005">
+      <w:start w:val="1"/>
+      <w:numFmt w:val="bullet"/>
+      <w:lvlText w:val=""/>
+      <w:lvlJc w:val="left"/>
+      <w:pPr>
+        <w:ind w:left="2160" w:hanging="360"/>
+      </w:pPr>
+      <w:rPr>
+        <w:rFonts w:ascii="Wingdings" w:hAnsi="Wingdings" w:hint="default"/>
+      </w:rPr>
+    </w:lvl>
+    <w:lvl w:ilvl="3" w:tplc="04090001" w:tentative="1">
+      <w:start w:val="1"/>
+      <w:numFmt w:val="bullet"/>
+      <w:lvlText w:val=""/>
+      <w:lvlJc w:val="left"/>
+      <w:pPr>
+        <w:ind w:left="2880" w:hanging="360"/>
+      </w:pPr>
+      <w:rPr>
+        <w:rFonts w:ascii="Symbol" w:hAnsi="Symbol" w:hint="default"/>
+      </w:rPr>
+    </w:lvl>
+    <w:lvl w:ilvl="4" w:tplc="04090003" w:tentative="1">
+      <w:start w:val="1"/>
+      <w:numFmt w:val="bullet"/>
+      <w:lvlText w:val="o"/>
+      <w:lvlJc w:val="left"/>
+      <w:pPr>
+        <w:ind w:left="3600" w:hanging="360"/>
+      </w:pPr>
+      <w:rPr>
+        <w:rFonts w:ascii="Courier New" w:hAnsi="Courier New" w:cs="Courier New" w:hint="default"/>
+      </w:rPr>
+    </w:lvl>
+    <w:lvl w:ilvl="5" w:tplc="04090005" w:tentative="1">
+      <w:start w:val="1"/>
+      <w:numFmt w:val="bullet"/>
+      <w:lvlText w:val=""/>
+      <w:lvlJc w:val="left"/>
+      <w:pPr>
+        <w:ind w:left="4320" w:hanging="360"/>
+      </w:pPr>
+      <w:rPr>
+        <w:rFonts w:ascii="Wingdings" w:hAnsi="Wingdings" w:hint="default"/>
+      </w:rPr>
+    </w:lvl>
+    <w:lvl w:ilvl="6" w:tplc="04090001" w:tentative="1">
+      <w:start w:val="1"/>
+      <w:numFmt w:val="bullet"/>
+      <w:lvlText w:val=""/>
+      <w:lvlJc w:val="left"/>
+      <w:pPr>
+        <w:ind w:left="5040" w:hanging="360"/>
+      </w:pPr>
+      <w:rPr>
+        <w:rFonts w:ascii="Symbol" w:hAnsi="Symbol" w:hint="default"/>
+      </w:rPr>
+    </w:lvl>
+    <w:lvl w:ilvl="7" w:tplc="04090003" w:tentative="1">
+      <w:start w:val="1"/>
+      <w:numFmt w:val="bullet"/>
+      <w:lvlText w:val="o"/>
+      <w:lvlJc w:val="left"/>
+      <w:pPr>
+        <w:ind w:left="5760" w:hanging="360"/>
+      </w:pPr>
+      <w:rPr>
+        <w:rFonts w:ascii="Courier New" w:hAnsi="Courier New" w:cs="Courier New" w:hint="default"/>
+      </w:rPr>
+    </w:lvl>
+    <w:lvl w:ilvl="8" w:tplc="04090005" w:tentative="1">
+      <w:start w:val="1"/>
+      <w:numFmt w:val="bullet"/>
+      <w:lvlText w:val=""/>
+      <w:lvlJc w:val="left"/>
+      <w:pPr>
+        <w:ind w:left="6480" w:hanging="360"/>
+      </w:pPr>
+      <w:rPr>
+        <w:rFonts w:ascii="Wingdings" w:hAnsi="Wingdings" w:hint="default"/>
+      </w:rPr>
+    </w:lvl>
+  </w:abstractNum>
+  <w:abstractNum w:abstractNumId="9">
+    <w:nsid w:val="739A27D9"/>
+    <w:multiLevelType w:val="hybridMultilevel"/>
+    <w:tmpl w:val="E078071A"/>
     <w:lvl w:ilvl="0" w:tplc="04090001">
       <w:start w:val="1"/>
       <w:numFmt w:val="bullet"/>
@@ -2318,6 +2712,9 @@
   </w:num>
   <w:num w:numId="9">
     <w:abstractNumId w:val="0"/>
+  </w:num>
+  <w:num w:numId="10">
+    <w:abstractNumId w:val="9"/>
   </w:num>
 </w:numbering>
 </file>
@@ -2762,6 +3159,36 @@
       <w:contextualSpacing/>
     </w:pPr>
   </w:style>
+  <w:style w:type="paragraph" w:styleId="DocumentMap">
+    <w:name w:val="Document Map"/>
+    <w:basedOn w:val="Normal"/>
+    <w:link w:val="DocumentMapChar"/>
+    <w:uiPriority w:val="99"/>
+    <w:semiHidden/>
+    <w:unhideWhenUsed/>
+    <w:rsid w:val="00AA7E5A"/>
+    <w:rPr>
+      <w:rFonts w:ascii="Times New Roman" w:hAnsi="Times New Roman" w:cs="Times New Roman"/>
+    </w:rPr>
+  </w:style>
+  <w:style w:type="character" w:customStyle="1" w:styleId="DocumentMapChar">
+    <w:name w:val="Document Map Char"/>
+    <w:basedOn w:val="DefaultParagraphFont"/>
+    <w:link w:val="DocumentMap"/>
+    <w:uiPriority w:val="99"/>
+    <w:semiHidden/>
+    <w:rsid w:val="00AA7E5A"/>
+    <w:rPr>
+      <w:rFonts w:ascii="Times New Roman" w:hAnsi="Times New Roman" w:cs="Times New Roman"/>
+    </w:rPr>
+  </w:style>
+  <w:style w:type="paragraph" w:styleId="Revision">
+    <w:name w:val="Revision"/>
+    <w:hidden/>
+    <w:uiPriority w:val="99"/>
+    <w:semiHidden/>
+    <w:rsid w:val="00AA7E5A"/>
+  </w:style>
 </w:styles>
 </file>
 

</xml_diff>